<commit_message>
Physics M20C - Lab9 Complete
</commit_message>
<xml_diff>
--- a/PHYSM20C/Labs/Lab9/Lab9_Page6.docx
+++ b/PHYSM20C/Labs/Lab9/Lab9_Page6.docx
@@ -8,18 +8,18 @@
           <w:noProof/>
         </w:rPr>
         <w:drawing>
-          <wp:anchor distT="0" distB="0" distL="114300" distR="114300" simplePos="0" relativeHeight="251659264" behindDoc="0" locked="0" layoutInCell="1" allowOverlap="1" wp14:anchorId="471FCA54" wp14:editId="789090D8">
+          <wp:anchor distT="0" distB="0" distL="114300" distR="114300" simplePos="0" relativeHeight="251659264" behindDoc="0" locked="0" layoutInCell="1" allowOverlap="1" wp14:anchorId="727CE0FA" wp14:editId="4B2A2B02">
             <wp:simplePos x="0" y="0"/>
-            <wp:positionH relativeFrom="margin">
-              <wp:posOffset>2585938</wp:posOffset>
+            <wp:positionH relativeFrom="column">
+              <wp:posOffset>4562475</wp:posOffset>
             </wp:positionH>
             <wp:positionV relativeFrom="paragraph">
-              <wp:posOffset>7663104</wp:posOffset>
+              <wp:posOffset>7743825</wp:posOffset>
             </wp:positionV>
-            <wp:extent cx="1917510" cy="1468320"/>
-            <wp:effectExtent l="0" t="0" r="6985" b="0"/>
+            <wp:extent cx="2276475" cy="651543"/>
+            <wp:effectExtent l="0" t="0" r="0" b="0"/>
             <wp:wrapSquare wrapText="bothSides"/>
-            <wp:docPr id="2" name="Picture 2"/>
+            <wp:docPr id="11" name="Picture 11"/>
             <wp:cNvGraphicFramePr>
               <a:graphicFrameLocks xmlns:a="http://schemas.openxmlformats.org/drawingml/2006/main" noChangeAspect="1"/>
             </wp:cNvGraphicFramePr>
@@ -45,7 +45,7 @@
                   <pic:spPr>
                     <a:xfrm>
                       <a:off x="0" y="0"/>
-                      <a:ext cx="1917510" cy="1468320"/>
+                      <a:ext cx="2276475" cy="651543"/>
                     </a:xfrm>
                     <a:prstGeom prst="rect">
                       <a:avLst/>
@@ -68,98 +68,18 @@
           <w:noProof/>
         </w:rPr>
         <w:drawing>
-          <wp:inline distT="0" distB="0" distL="0" distR="0" wp14:anchorId="0467AAF9" wp14:editId="1816CE8E">
-            <wp:extent cx="3781425" cy="2895600"/>
-            <wp:effectExtent l="0" t="0" r="9525" b="0"/>
-            <wp:docPr id="3" name="Picture 3"/>
-            <wp:cNvGraphicFramePr>
-              <a:graphicFrameLocks xmlns:a="http://schemas.openxmlformats.org/drawingml/2006/main" noChangeAspect="1"/>
-            </wp:cNvGraphicFramePr>
-            <a:graphic xmlns:a="http://schemas.openxmlformats.org/drawingml/2006/main">
-              <a:graphicData uri="http://schemas.openxmlformats.org/drawingml/2006/picture">
-                <pic:pic xmlns:pic="http://schemas.openxmlformats.org/drawingml/2006/picture">
-                  <pic:nvPicPr>
-                    <pic:cNvPr id="1" name=""/>
-                    <pic:cNvPicPr/>
-                  </pic:nvPicPr>
-                  <pic:blipFill>
-                    <a:blip r:embed="rId4"/>
-                    <a:stretch>
-                      <a:fillRect/>
-                    </a:stretch>
-                  </pic:blipFill>
-                  <pic:spPr>
-                    <a:xfrm>
-                      <a:off x="0" y="0"/>
-                      <a:ext cx="3781425" cy="2895600"/>
-                    </a:xfrm>
-                    <a:prstGeom prst="rect">
-                      <a:avLst/>
-                    </a:prstGeom>
-                  </pic:spPr>
-                </pic:pic>
-              </a:graphicData>
-            </a:graphic>
-          </wp:inline>
-        </w:drawing>
-      </w:r>
-      <w:r>
-        <w:rPr>
-          <w:noProof/>
-        </w:rPr>
-        <w:drawing>
-          <wp:inline distT="0" distB="0" distL="0" distR="0" wp14:anchorId="49563EDE" wp14:editId="0CB6ADC8">
-            <wp:extent cx="3781425" cy="2895600"/>
-            <wp:effectExtent l="0" t="0" r="9525" b="0"/>
-            <wp:docPr id="4" name="Picture 4"/>
-            <wp:cNvGraphicFramePr>
-              <a:graphicFrameLocks xmlns:a="http://schemas.openxmlformats.org/drawingml/2006/main" noChangeAspect="1"/>
-            </wp:cNvGraphicFramePr>
-            <a:graphic xmlns:a="http://schemas.openxmlformats.org/drawingml/2006/main">
-              <a:graphicData uri="http://schemas.openxmlformats.org/drawingml/2006/picture">
-                <pic:pic xmlns:pic="http://schemas.openxmlformats.org/drawingml/2006/picture">
-                  <pic:nvPicPr>
-                    <pic:cNvPr id="1" name=""/>
-                    <pic:cNvPicPr/>
-                  </pic:nvPicPr>
-                  <pic:blipFill>
-                    <a:blip r:embed="rId4"/>
-                    <a:stretch>
-                      <a:fillRect/>
-                    </a:stretch>
-                  </pic:blipFill>
-                  <pic:spPr>
-                    <a:xfrm>
-                      <a:off x="0" y="0"/>
-                      <a:ext cx="3781425" cy="2895600"/>
-                    </a:xfrm>
-                    <a:prstGeom prst="rect">
-                      <a:avLst/>
-                    </a:prstGeom>
-                  </pic:spPr>
-                </pic:pic>
-              </a:graphicData>
-            </a:graphic>
-          </wp:inline>
-        </w:drawing>
-      </w:r>
-      <w:r>
-        <w:rPr>
-          <w:noProof/>
-        </w:rPr>
-        <w:drawing>
-          <wp:anchor distT="0" distB="0" distL="114300" distR="114300" simplePos="0" relativeHeight="251658240" behindDoc="0" locked="0" layoutInCell="1" allowOverlap="1" wp14:anchorId="1BBF2871" wp14:editId="2E795AE1">
+          <wp:anchor distT="0" distB="0" distL="114300" distR="114300" simplePos="0" relativeHeight="251660288" behindDoc="0" locked="0" layoutInCell="1" allowOverlap="1" wp14:anchorId="03970204" wp14:editId="0DC46D68">
             <wp:simplePos x="0" y="0"/>
             <wp:positionH relativeFrom="column">
-              <wp:posOffset>933450</wp:posOffset>
+              <wp:posOffset>2190750</wp:posOffset>
             </wp:positionH>
             <wp:positionV relativeFrom="paragraph">
-              <wp:posOffset>7658100</wp:posOffset>
+              <wp:posOffset>7648575</wp:posOffset>
             </wp:positionV>
-            <wp:extent cx="1714500" cy="1501456"/>
-            <wp:effectExtent l="0" t="0" r="0" b="3810"/>
+            <wp:extent cx="2305050" cy="1105161"/>
+            <wp:effectExtent l="0" t="0" r="0" b="0"/>
             <wp:wrapSquare wrapText="bothSides"/>
-            <wp:docPr id="6" name="Picture 6"/>
+            <wp:docPr id="10" name="Picture 10"/>
             <wp:cNvGraphicFramePr>
               <a:graphicFrameLocks xmlns:a="http://schemas.openxmlformats.org/drawingml/2006/main" noChangeAspect="1"/>
             </wp:cNvGraphicFramePr>
@@ -185,7 +105,67 @@
                   <pic:spPr>
                     <a:xfrm>
                       <a:off x="0" y="0"/>
-                      <a:ext cx="1720075" cy="1506338"/>
+                      <a:ext cx="2305050" cy="1105161"/>
+                    </a:xfrm>
+                    <a:prstGeom prst="rect">
+                      <a:avLst/>
+                    </a:prstGeom>
+                  </pic:spPr>
+                </pic:pic>
+              </a:graphicData>
+            </a:graphic>
+            <wp14:sizeRelH relativeFrom="margin">
+              <wp14:pctWidth>0</wp14:pctWidth>
+            </wp14:sizeRelH>
+            <wp14:sizeRelV relativeFrom="margin">
+              <wp14:pctHeight>0</wp14:pctHeight>
+            </wp14:sizeRelV>
+          </wp:anchor>
+        </w:drawing>
+      </w:r>
+      <w:r>
+        <w:rPr>
+          <w:noProof/>
+        </w:rPr>
+        <w:drawing>
+          <wp:anchor distT="0" distB="0" distL="114300" distR="114300" simplePos="0" relativeHeight="251658240" behindDoc="0" locked="0" layoutInCell="1" allowOverlap="1" wp14:anchorId="5E3821C4" wp14:editId="3B315F43">
+            <wp:simplePos x="0" y="0"/>
+            <wp:positionH relativeFrom="column">
+              <wp:posOffset>885826</wp:posOffset>
+            </wp:positionH>
+            <wp:positionV relativeFrom="paragraph">
+              <wp:posOffset>7639051</wp:posOffset>
+            </wp:positionV>
+            <wp:extent cx="1352550" cy="1199562"/>
+            <wp:effectExtent l="0" t="0" r="0" b="635"/>
+            <wp:wrapSquare wrapText="bothSides"/>
+            <wp:docPr id="5" name="Picture 5"/>
+            <wp:cNvGraphicFramePr>
+              <a:graphicFrameLocks xmlns:a="http://schemas.openxmlformats.org/drawingml/2006/main" noChangeAspect="1"/>
+            </wp:cNvGraphicFramePr>
+            <a:graphic xmlns:a="http://schemas.openxmlformats.org/drawingml/2006/main">
+              <a:graphicData uri="http://schemas.openxmlformats.org/drawingml/2006/picture">
+                <pic:pic xmlns:pic="http://schemas.openxmlformats.org/drawingml/2006/picture">
+                  <pic:nvPicPr>
+                    <pic:cNvPr id="1" name=""/>
+                    <pic:cNvPicPr/>
+                  </pic:nvPicPr>
+                  <pic:blipFill>
+                    <a:blip r:embed="rId6">
+                      <a:extLst>
+                        <a:ext uri="{28A0092B-C50C-407E-A947-70E740481C1C}">
+                          <a14:useLocalDpi xmlns:a14="http://schemas.microsoft.com/office/drawing/2010/main" val="0"/>
+                        </a:ext>
+                      </a:extLst>
+                    </a:blip>
+                    <a:stretch>
+                      <a:fillRect/>
+                    </a:stretch>
+                  </pic:blipFill>
+                  <pic:spPr>
+                    <a:xfrm>
+                      <a:off x="0" y="0"/>
+                      <a:ext cx="1368520" cy="1213726"/>
                     </a:xfrm>
                     <a:prstGeom prst="rect">
                       <a:avLst/>
@@ -209,7 +189,7 @@
           <w:noProof/>
         </w:rPr>
         <w:drawing>
-          <wp:anchor distT="0" distB="0" distL="114300" distR="114300" simplePos="0" relativeHeight="251657215" behindDoc="0" locked="0" layoutInCell="1" allowOverlap="1" wp14:anchorId="5B92AE42" wp14:editId="28454EFA">
+          <wp:anchor distT="0" distB="0" distL="114300" distR="114300" simplePos="0" relativeHeight="251657215" behindDoc="0" locked="0" layoutInCell="1" allowOverlap="1" wp14:anchorId="5B92AE42" wp14:editId="7E01F0D1">
             <wp:simplePos x="0" y="0"/>
             <wp:positionH relativeFrom="column">
               <wp:posOffset>0</wp:posOffset>
@@ -234,7 +214,7 @@
                     </pic:cNvPicPr>
                   </pic:nvPicPr>
                   <pic:blipFill>
-                    <a:blip r:embed="rId6" cstate="print">
+                    <a:blip r:embed="rId7" cstate="print">
                       <a:extLst>
                         <a:ext uri="{28A0092B-C50C-407E-A947-70E740481C1C}">
                           <a14:useLocalDpi xmlns:a14="http://schemas.microsoft.com/office/drawing/2010/main" val="0"/>

</xml_diff>